<commit_message>
work replace lists/not work table
</commit_message>
<xml_diff>
--- a/new_file.docx
+++ b/new_file.docx
@@ -43,12 +43,10 @@
       </w:pPr>
       <w:r>
         <w:rPr>
-          <w:rFonts w:ascii="Roboto" w:eastAsia="Roboto" w:hAnsi="Roboto" w:cs="Roboto"/>
-          <w:color w:val="3E3E3E"/>
+          <w:rFonts w:ascii="Roboto" w:hAnsi="Roboto"/>
           <w:sz w:val="24"/>
-          <w:szCs w:val="24"/>
         </w:rPr>
-        <w:t>{{list.hob1}} {{list.hob2}}</w:t>
+        <w:t>Игры Музыка</w:t>
       </w:r>
     </w:p>
     <w:p>
@@ -71,15 +69,63 @@
       </w:pPr>
       <w:r>
         <w:rPr>
-          <w:rFonts w:ascii="Roboto" w:eastAsia="Roboto" w:hAnsi="Roboto" w:cs="Roboto"/>
-          <w:color w:val="3E3E3E"/>
+          <w:rFonts w:ascii="Roboto" w:hAnsi="Roboto"/>
           <w:sz w:val="24"/>
-          <w:szCs w:val="24"/>
         </w:rPr>
-        <w:t>{{list.hob3.subhob}}</w:t>
+        <w:t>Что-то</w:t>
       </w:r>
-      <w:bookmarkStart w:id="0" w:name="_GoBack"/>
-      <w:bookmarkEnd w:id="0"/>
+    </w:p>
+    <w:p>
+      <w:pPr>
+        <w:pStyle w:val="ae"/>
+        <w:numPr>
+          <w:ilvl w:val="1"/>
+          <w:numId w:val="8"/>
+        </w:numPr>
+      </w:pPr>
+      <w:r>
+        <w:rPr/>
+        <w:t>Что-то2</w:t>
+      </w:r>
+    </w:p>
+    <w:p>
+      <w:pPr>
+        <w:pStyle w:val="ae"/>
+        <w:numPr>
+          <w:ilvl w:val="0"/>
+          <w:numId w:val="8"/>
+        </w:numPr>
+      </w:pPr>
+      <w:r>
+        <w:rPr/>
+        <w:t>Книги Танцы</w:t>
+      </w:r>
+    </w:p>
+    <w:p>
+      <w:pPr>
+        <w:pStyle w:val="ae"/>
+        <w:numPr>
+          <w:ilvl w:val="1"/>
+          <w:numId w:val="8"/>
+        </w:numPr>
+      </w:pPr>
+      <w:r>
+        <w:rPr/>
+        <w:t>Что-то</w:t>
+      </w:r>
+    </w:p>
+    <w:p>
+      <w:pPr>
+        <w:pStyle w:val="ae"/>
+        <w:numPr>
+          <w:ilvl w:val="1"/>
+          <w:numId w:val="8"/>
+        </w:numPr>
+      </w:pPr>
+      <w:r>
+        <w:rPr/>
+        <w:t>Что-то2</w:t>
+      </w:r>
     </w:p>
     <w:tbl>
       <w:tblPr>

</xml_diff>

<commit_message>
work replace lists and just list/not work table
</commit_message>
<xml_diff>
--- a/new_file.docx
+++ b/new_file.docx
@@ -21,6 +21,136 @@
           <w:sz w:val="24"/>
         </w:rPr>
         <w:t>Дмитрий Попилов</w:t>
+      </w:r>
+    </w:p>
+    <w:p>
+      <w:pPr>
+        <w:pStyle w:val="ae"/>
+        <w:numPr>
+          <w:ilvl w:val="0"/>
+          <w:numId w:val="8"/>
+        </w:numPr>
+        <w:tabs>
+          <w:tab w:val="left" w:pos="3012"/>
+          <w:tab w:val="left" w:pos="3540"/>
+        </w:tabs>
+        <w:rPr>
+          <w:rFonts w:ascii="Roboto" w:eastAsia="Roboto" w:hAnsi="Roboto" w:cs="Roboto"/>
+          <w:color w:val="3E3E3E"/>
+          <w:sz w:val="24"/>
+          <w:szCs w:val="24"/>
+        </w:rPr>
+      </w:pPr>
+      <w:r>
+        <w:rPr>
+          <w:rFonts w:ascii="Roboto" w:hAnsi="Roboto"/>
+          <w:sz w:val="24"/>
+        </w:rPr>
+        <w:t>Список1</w:t>
+      </w:r>
+    </w:p>
+    <w:p>
+      <w:pPr>
+        <w:pStyle w:val="ae"/>
+        <w:numPr>
+          <w:ilvl w:val="1"/>
+          <w:numId w:val="8"/>
+        </w:numPr>
+        <w:tabs>
+          <w:tab w:val="left" w:pos="3012"/>
+          <w:tab w:val="left" w:pos="3540"/>
+        </w:tabs>
+        <w:rPr>
+          <w:rFonts w:ascii="Roboto" w:eastAsia="Roboto" w:hAnsi="Roboto" w:cs="Roboto"/>
+          <w:color w:val="3E3E3E"/>
+          <w:sz w:val="24"/>
+          <w:szCs w:val="24"/>
+        </w:rPr>
+      </w:pPr>
+      <w:r>
+        <w:rPr>
+          <w:rFonts w:ascii="Roboto" w:hAnsi="Roboto"/>
+          <w:sz w:val="24"/>
+        </w:rPr>
+        <w:t>sdf1</w:t>
+      </w:r>
+    </w:p>
+    <w:p>
+      <w:pPr>
+        <w:pStyle w:val="ae"/>
+        <w:numPr>
+          <w:ilvl w:val="1"/>
+          <w:numId w:val="8"/>
+        </w:numPr>
+      </w:pPr>
+      <w:r>
+        <w:rPr/>
+        <w:t>sdf2</w:t>
+      </w:r>
+    </w:p>
+    <w:p>
+      <w:pPr>
+        <w:pStyle w:val="ae"/>
+        <w:numPr>
+          <w:ilvl w:val="1"/>
+          <w:numId w:val="8"/>
+        </w:numPr>
+      </w:pPr>
+      <w:r>
+        <w:rPr/>
+        <w:t>sdf3</w:t>
+      </w:r>
+    </w:p>
+    <w:p>
+      <w:pPr>
+        <w:pStyle w:val="ae"/>
+        <w:numPr>
+          <w:ilvl w:val="0"/>
+          <w:numId w:val="8"/>
+        </w:numPr>
+      </w:pPr>
+      <w:r>
+        <w:rPr/>
+        <w:t>Список2</w:t>
+      </w:r>
+    </w:p>
+    <w:p>
+      <w:pPr>
+        <w:pStyle w:val="ae"/>
+        <w:numPr>
+          <w:ilvl w:val="1"/>
+          <w:numId w:val="8"/>
+        </w:numPr>
+      </w:pPr>
+      <w:r>
+        <w:rPr/>
+        <w:t>sdf4</w:t>
+      </w:r>
+    </w:p>
+    <w:p>
+      <w:pPr>
+        <w:pStyle w:val="ae"/>
+        <w:numPr>
+          <w:ilvl w:val="1"/>
+          <w:numId w:val="8"/>
+        </w:numPr>
+      </w:pPr>
+      <w:r>
+        <w:rPr/>
+        <w:t>sdf5</w:t>
+      </w:r>
+    </w:p>
+    <w:p>
+      <w:pPr>
+        <w:pStyle w:val="ae"/>
+        <w:numPr>
+          <w:ilvl w:val="1"/>
+          <w:numId w:val="8"/>
+        </w:numPr>
+      </w:pPr>
+      <w:r>
+        <w:rPr/>
+        <w:t>sdf6</w:t>
       </w:r>
     </w:p>
     <w:p>
@@ -356,7 +486,7 @@
   <w:abstractNum w:abstractNumId="1" w15:restartNumberingAfterBreak="0">
     <w:nsid w:val="0D6D2F01"/>
     <w:multiLevelType w:val="hybridMultilevel"/>
-    <w:tmpl w:val="D9F8B082"/>
+    <w:tmpl w:val="4C0CEAAA"/>
     <w:lvl w:ilvl="0" w:tplc="04190001">
       <w:start w:val="1"/>
       <w:numFmt w:val="bullet"/>

</xml_diff>

<commit_message>
table some work/but without creation new row
</commit_message>
<xml_diff>
--- a/new_file.docx
+++ b/new_file.docx
@@ -288,12 +288,33 @@
             </w:pPr>
             <w:r>
               <w:rPr>
+                <w:rFonts w:ascii="Roboto" w:hAnsi="Roboto"/>
+                <w:sz w:val="24"/>
+              </w:rPr>
+              <w:t>Иванов</w:t>
+            </w:r>
+          </w:p>
+          <w:p>
+            <w:pPr>
+              <w:tabs>
+                <w:tab w:val="left" w:pos="3012"/>
+                <w:tab w:val="left" w:pos="3540"/>
+              </w:tabs>
+              <w:rPr>
                 <w:rFonts w:ascii="Roboto" w:eastAsia="Roboto" w:hAnsi="Roboto" w:cs="Roboto"/>
                 <w:color w:val="3E3E3E"/>
                 <w:sz w:val="24"/>
                 <w:szCs w:val="24"/>
               </w:rPr>
-              <w:t>{{table.name1}}</w:t>
+            </w:pPr>
+            <w:r>
+              <w:rPr>
+                <w:rFonts w:ascii="Roboto" w:eastAsia="Roboto" w:hAnsi="Roboto" w:cs="Roboto"/>
+                <w:color w:val="3E3E3E"/>
+                <w:sz w:val="24"/>
+                <w:szCs w:val="24"/>
+              </w:rPr>
+              <w:t>{{table.name4}}</w:t>
             </w:r>
           </w:p>
         </w:tc>
@@ -316,12 +337,10 @@
             </w:pPr>
             <w:r>
               <w:rPr>
-                <w:rFonts w:ascii="Roboto" w:eastAsia="Roboto" w:hAnsi="Roboto" w:cs="Roboto"/>
-                <w:color w:val="3E3E3E"/>
+                <w:rFonts w:ascii="Roboto" w:hAnsi="Roboto"/>
                 <w:sz w:val="24"/>
-                <w:szCs w:val="24"/>
               </w:rPr>
-              <w:t>{{table.name2}}</w:t>
+              <w:t>Иван</w:t>
             </w:r>
           </w:p>
         </w:tc>
@@ -349,12 +368,36 @@
             </w:pPr>
             <w:r>
               <w:rPr>
-                <w:rFonts w:ascii="Roboto" w:eastAsia="Roboto" w:hAnsi="Roboto" w:cs="Roboto"/>
-                <w:color w:val="3E3E3E"/>
+                <w:rFonts w:ascii="Roboto" w:hAnsi="Roboto"/>
                 <w:sz w:val="24"/>
-                <w:szCs w:val="24"/>
               </w:rPr>
-              <w:t>{{table.name3}}</w:t>
+              <w:t>1</w:t>
+            </w:r>
+          </w:p>
+          <w:p>
+            <w:pPr>
+              <w:pStyle w:val="ae"/>
+              <w:numPr>
+                <w:ilvl w:val="0"/>
+                <w:numId w:val="8"/>
+              </w:numPr>
+            </w:pPr>
+            <w:r>
+              <w:rPr/>
+              <w:t>2</w:t>
+            </w:r>
+          </w:p>
+          <w:p>
+            <w:pPr>
+              <w:pStyle w:val="ae"/>
+              <w:numPr>
+                <w:ilvl w:val="0"/>
+                <w:numId w:val="8"/>
+              </w:numPr>
+            </w:pPr>
+            <w:r>
+              <w:rPr/>
+              <w:t>3</w:t>
             </w:r>
           </w:p>
         </w:tc>

</xml_diff>